<commit_message>
SMD version tested "ok"
</commit_message>
<xml_diff>
--- a/Diag586220_Harness/Diag586220_User_Port/SMD_Rev.2/Text/Diag586220_User_Port_Test.docx
+++ b/Diag586220_Harness/Diag586220_User_Port/SMD_Rev.2/Text/Diag586220_User_Port_Test.docx
@@ -1,6 +1,6 @@
 
 <file path=word/document.xml><?xml version="1.0" encoding="utf-8"?>
-<w:document xmlns:wpc="http://schemas.microsoft.com/office/word/2010/wordprocessingCanvas" xmlns:cx="http://schemas.microsoft.com/office/drawing/2014/chartex" xmlns:cx1="http://schemas.microsoft.com/office/drawing/2015/9/8/chartex" xmlns:cx2="http://schemas.microsoft.com/office/drawing/2015/10/21/chartex" xmlns:cx3="http://schemas.microsoft.com/office/drawing/2016/5/9/chartex" xmlns:cx4="http://schemas.microsoft.com/office/drawing/2016/5/10/chartex" xmlns:cx5="http://schemas.microsoft.com/office/drawing/2016/5/11/chartex" xmlns:cx6="http://schemas.microsoft.com/office/drawing/2016/5/12/chartex" xmlns:cx7="http://schemas.microsoft.com/office/drawing/2016/5/13/chartex" xmlns:cx8="http://schemas.microsoft.com/office/drawing/2016/5/14/chartex" xmlns:mc="http://schemas.openxmlformats.org/markup-compatibility/2006" xmlns:aink="http://schemas.microsoft.com/office/drawing/2016/ink" xmlns:am3d="http://schemas.microsoft.com/office/drawing/2017/model3d" xmlns:o="urn:schemas-microsoft-com:office:office" xmlns:r="http://schemas.openxmlformats.org/officeDocument/2006/relationships" xmlns:m="http://schemas.openxmlformats.org/officeDocument/2006/math" xmlns:v="urn:schemas-microsoft-com:vml" xmlns:wp14="http://schemas.microsoft.com/office/word/2010/wordprocessingDrawing" xmlns:wp="http://schemas.openxmlformats.org/drawingml/2006/wordprocessingDrawing" xmlns:w10="urn:schemas-microsoft-com:office:word" xmlns:w="http://schemas.openxmlformats.org/wordprocessingml/2006/main" xmlns:w14="http://schemas.microsoft.com/office/word/2010/wordml" xmlns:w15="http://schemas.microsoft.com/office/word/2012/wordml" xmlns:w16cex="http://schemas.microsoft.com/office/word/2018/wordml/cex" xmlns:w16cid="http://schemas.microsoft.com/office/word/2016/wordml/cid" xmlns:w16="http://schemas.microsoft.com/office/word/2018/wordml" xmlns:w16sdtdh="http://schemas.microsoft.com/office/word/2020/wordml/sdtdatahash" xmlns:w16se="http://schemas.microsoft.com/office/word/2015/wordml/symex" xmlns:wpg="http://schemas.microsoft.com/office/word/2010/wordprocessingGroup" xmlns:wpi="http://schemas.microsoft.com/office/word/2010/wordprocessingInk" xmlns:wne="http://schemas.microsoft.com/office/word/2006/wordml" xmlns:wps="http://schemas.microsoft.com/office/word/2010/wordprocessingShape" mc:Ignorable="w14 w15 w16se w16cid w16 w16cex w16sdtdh wp14">
+<w:document xmlns:wpc="http://schemas.microsoft.com/office/word/2010/wordprocessingCanvas" xmlns:cx="http://schemas.microsoft.com/office/drawing/2014/chartex" xmlns:cx1="http://schemas.microsoft.com/office/drawing/2015/9/8/chartex" xmlns:cx2="http://schemas.microsoft.com/office/drawing/2015/10/21/chartex" xmlns:cx3="http://schemas.microsoft.com/office/drawing/2016/5/9/chartex" xmlns:cx4="http://schemas.microsoft.com/office/drawing/2016/5/10/chartex" xmlns:cx5="http://schemas.microsoft.com/office/drawing/2016/5/11/chartex" xmlns:cx6="http://schemas.microsoft.com/office/drawing/2016/5/12/chartex" xmlns:cx7="http://schemas.microsoft.com/office/drawing/2016/5/13/chartex" xmlns:cx8="http://schemas.microsoft.com/office/drawing/2016/5/14/chartex" xmlns:mc="http://schemas.openxmlformats.org/markup-compatibility/2006" xmlns:aink="http://schemas.microsoft.com/office/drawing/2016/ink" xmlns:am3d="http://schemas.microsoft.com/office/drawing/2017/model3d" xmlns:o="urn:schemas-microsoft-com:office:office" xmlns:r="http://schemas.openxmlformats.org/officeDocument/2006/relationships" xmlns:m="http://schemas.openxmlformats.org/officeDocument/2006/math" xmlns:v="urn:schemas-microsoft-com:vml" xmlns:wp14="http://schemas.microsoft.com/office/word/2010/wordprocessingDrawing" xmlns:wp="http://schemas.openxmlformats.org/drawingml/2006/wordprocessingDrawing" xmlns:w10="urn:schemas-microsoft-com:office:word" xmlns:w="http://schemas.openxmlformats.org/wordprocessingml/2006/main" xmlns:w14="http://schemas.microsoft.com/office/word/2010/wordml" xmlns:w15="http://schemas.microsoft.com/office/word/2012/wordml" xmlns:w16cex="http://schemas.microsoft.com/office/word/2018/wordml/cex" xmlns:w16cid="http://schemas.microsoft.com/office/word/2016/wordml/cid" xmlns:w16="http://schemas.microsoft.com/office/word/2018/wordml" xmlns:w16se="http://schemas.microsoft.com/office/word/2015/wordml/symex" xmlns:wpg="http://schemas.microsoft.com/office/word/2010/wordprocessingGroup" xmlns:wpi="http://schemas.microsoft.com/office/word/2010/wordprocessingInk" xmlns:wne="http://schemas.microsoft.com/office/word/2006/wordml" xmlns:wps="http://schemas.microsoft.com/office/word/2010/wordprocessingShape" mc:Ignorable="w14 w15 w16se w16cid w16 w16cex wp14">
   <w:body>
     <w:p>
       <w:pPr>
@@ -25,31 +25,7 @@
           <w:spacing w:val="0"/>
           <w:lang w:val="en-US"/>
         </w:rPr>
-        <w:t xml:space="preserve">Diagnostic Rev. 586220 Harness - User Port </w:t>
-      </w:r>
-      <w:r>
-        <w:rPr>
-          <w:rStyle w:val="Buchtitel"/>
-          <w:b/>
-          <w:bCs w:val="0"/>
-          <w:i w:val="0"/>
-          <w:iCs w:val="0"/>
-          <w:spacing w:val="0"/>
-          <w:lang w:val="en-US"/>
-        </w:rPr>
-        <w:t xml:space="preserve">SMD </w:t>
-      </w:r>
-      <w:r>
-        <w:rPr>
-          <w:rStyle w:val="Buchtitel"/>
-          <w:b/>
-          <w:bCs w:val="0"/>
-          <w:i w:val="0"/>
-          <w:iCs w:val="0"/>
-          <w:spacing w:val="0"/>
-          <w:lang w:val="en-US"/>
-        </w:rPr>
-        <w:t xml:space="preserve">Rev. </w:t>
+        <w:t xml:space="preserve">Diagnostic Rev. 586220 Harness - User Port Rev. </w:t>
       </w:r>
       <w:r>
         <w:rPr>
@@ -616,72 +592,18 @@
           <w:iCs w:val="0"/>
           <w:lang w:val="en-US"/>
         </w:rPr>
-        <w:t xml:space="preserve">is </w:t>
-      </w:r>
-      <w:r>
-        <w:rPr>
-          <w:rStyle w:val="Buchtitel"/>
-          <w:b w:val="0"/>
-          <w:bCs w:val="0"/>
-          <w:i w:val="0"/>
-          <w:iCs w:val="0"/>
-          <w:lang w:val="en-US"/>
-        </w:rPr>
-        <w:t xml:space="preserve">successfully </w:t>
-      </w:r>
-      <w:r>
-        <w:rPr>
-          <w:rStyle w:val="Buchtitel"/>
-          <w:b w:val="0"/>
-          <w:bCs w:val="0"/>
-          <w:i w:val="0"/>
-          <w:iCs w:val="0"/>
-          <w:lang w:val="en-US"/>
-        </w:rPr>
-        <w:t>tested.</w:t>
-      </w:r>
-      <w:r>
-        <w:rPr>
-          <w:rStyle w:val="Buchtitel"/>
-          <w:b w:val="0"/>
-          <w:bCs w:val="0"/>
-          <w:i w:val="0"/>
-          <w:iCs w:val="0"/>
-          <w:lang w:val="en-US"/>
-        </w:rPr>
-        <w:t xml:space="preserve"> </w:t>
-      </w:r>
-    </w:p>
-    <w:p>
-      <w:pPr>
-        <w:rPr>
-          <w:rStyle w:val="Buchtitel"/>
-          <w:b w:val="0"/>
-          <w:bCs w:val="0"/>
-          <w:i w:val="0"/>
-          <w:iCs w:val="0"/>
-          <w:lang w:val="en-US"/>
-        </w:rPr>
-      </w:pPr>
-      <w:r>
-        <w:rPr>
-          <w:rStyle w:val="Buchtitel"/>
-          <w:i w:val="0"/>
-          <w:iCs w:val="0"/>
-          <w:lang w:val="en-US"/>
-        </w:rPr>
-        <w:t>Rev. 2 SMD</w:t>
-      </w:r>
-      <w:r>
-        <w:rPr>
-          <w:rStyle w:val="Buchtitel"/>
-          <w:b w:val="0"/>
-          <w:bCs w:val="0"/>
-          <w:i w:val="0"/>
-          <w:iCs w:val="0"/>
-          <w:lang w:val="en-US"/>
-        </w:rPr>
-        <w:t xml:space="preserve"> is not yet tested.</w:t>
+        <w:t>is not yet tested.</w:t>
+      </w:r>
+      <w:r>
+        <w:rPr>
+          <w:rStyle w:val="Buchtitel"/>
+          <w:b w:val="0"/>
+          <w:bCs w:val="0"/>
+          <w:i w:val="0"/>
+          <w:iCs w:val="0"/>
+          <w:lang w:val="en-US"/>
+        </w:rPr>
+        <w:t xml:space="preserve"> It is a low risk modification. The tests will be repeated, when the prototype of Rev. 2 is made.</w:t>
       </w:r>
     </w:p>
     <w:p>
@@ -746,7 +668,7 @@
 </file>
 
 <file path=word/endnotes.xml><?xml version="1.0" encoding="utf-8"?>
-<w:endnotes xmlns:wpc="http://schemas.microsoft.com/office/word/2010/wordprocessingCanvas" xmlns:cx="http://schemas.microsoft.com/office/drawing/2014/chartex" xmlns:cx1="http://schemas.microsoft.com/office/drawing/2015/9/8/chartex" xmlns:cx2="http://schemas.microsoft.com/office/drawing/2015/10/21/chartex" xmlns:cx3="http://schemas.microsoft.com/office/drawing/2016/5/9/chartex" xmlns:cx4="http://schemas.microsoft.com/office/drawing/2016/5/10/chartex" xmlns:cx5="http://schemas.microsoft.com/office/drawing/2016/5/11/chartex" xmlns:cx6="http://schemas.microsoft.com/office/drawing/2016/5/12/chartex" xmlns:cx7="http://schemas.microsoft.com/office/drawing/2016/5/13/chartex" xmlns:cx8="http://schemas.microsoft.com/office/drawing/2016/5/14/chartex" xmlns:mc="http://schemas.openxmlformats.org/markup-compatibility/2006" xmlns:aink="http://schemas.microsoft.com/office/drawing/2016/ink" xmlns:am3d="http://schemas.microsoft.com/office/drawing/2017/model3d" xmlns:o="urn:schemas-microsoft-com:office:office" xmlns:r="http://schemas.openxmlformats.org/officeDocument/2006/relationships" xmlns:m="http://schemas.openxmlformats.org/officeDocument/2006/math" xmlns:v="urn:schemas-microsoft-com:vml" xmlns:wp14="http://schemas.microsoft.com/office/word/2010/wordprocessingDrawing" xmlns:wp="http://schemas.openxmlformats.org/drawingml/2006/wordprocessingDrawing" xmlns:w10="urn:schemas-microsoft-com:office:word" xmlns:w="http://schemas.openxmlformats.org/wordprocessingml/2006/main" xmlns:w14="http://schemas.microsoft.com/office/word/2010/wordml" xmlns:w15="http://schemas.microsoft.com/office/word/2012/wordml" xmlns:w16cex="http://schemas.microsoft.com/office/word/2018/wordml/cex" xmlns:w16cid="http://schemas.microsoft.com/office/word/2016/wordml/cid" xmlns:w16="http://schemas.microsoft.com/office/word/2018/wordml" xmlns:w16sdtdh="http://schemas.microsoft.com/office/word/2020/wordml/sdtdatahash" xmlns:w16se="http://schemas.microsoft.com/office/word/2015/wordml/symex" xmlns:wpg="http://schemas.microsoft.com/office/word/2010/wordprocessingGroup" xmlns:wpi="http://schemas.microsoft.com/office/word/2010/wordprocessingInk" xmlns:wne="http://schemas.microsoft.com/office/word/2006/wordml" xmlns:wps="http://schemas.microsoft.com/office/word/2010/wordprocessingShape" mc:Ignorable="w14 w15 w16se w16cid w16 w16cex w16sdtdh wp14">
+<w:endnotes xmlns:wpc="http://schemas.microsoft.com/office/word/2010/wordprocessingCanvas" xmlns:cx="http://schemas.microsoft.com/office/drawing/2014/chartex" xmlns:cx1="http://schemas.microsoft.com/office/drawing/2015/9/8/chartex" xmlns:cx2="http://schemas.microsoft.com/office/drawing/2015/10/21/chartex" xmlns:cx3="http://schemas.microsoft.com/office/drawing/2016/5/9/chartex" xmlns:cx4="http://schemas.microsoft.com/office/drawing/2016/5/10/chartex" xmlns:cx5="http://schemas.microsoft.com/office/drawing/2016/5/11/chartex" xmlns:cx6="http://schemas.microsoft.com/office/drawing/2016/5/12/chartex" xmlns:cx7="http://schemas.microsoft.com/office/drawing/2016/5/13/chartex" xmlns:cx8="http://schemas.microsoft.com/office/drawing/2016/5/14/chartex" xmlns:mc="http://schemas.openxmlformats.org/markup-compatibility/2006" xmlns:aink="http://schemas.microsoft.com/office/drawing/2016/ink" xmlns:am3d="http://schemas.microsoft.com/office/drawing/2017/model3d" xmlns:o="urn:schemas-microsoft-com:office:office" xmlns:r="http://schemas.openxmlformats.org/officeDocument/2006/relationships" xmlns:m="http://schemas.openxmlformats.org/officeDocument/2006/math" xmlns:v="urn:schemas-microsoft-com:vml" xmlns:wp14="http://schemas.microsoft.com/office/word/2010/wordprocessingDrawing" xmlns:wp="http://schemas.openxmlformats.org/drawingml/2006/wordprocessingDrawing" xmlns:w10="urn:schemas-microsoft-com:office:word" xmlns:w="http://schemas.openxmlformats.org/wordprocessingml/2006/main" xmlns:w14="http://schemas.microsoft.com/office/word/2010/wordml" xmlns:w15="http://schemas.microsoft.com/office/word/2012/wordml" xmlns:w16cex="http://schemas.microsoft.com/office/word/2018/wordml/cex" xmlns:w16cid="http://schemas.microsoft.com/office/word/2016/wordml/cid" xmlns:w16="http://schemas.microsoft.com/office/word/2018/wordml" xmlns:w16se="http://schemas.microsoft.com/office/word/2015/wordml/symex" xmlns:wpg="http://schemas.microsoft.com/office/word/2010/wordprocessingGroup" xmlns:wpi="http://schemas.microsoft.com/office/word/2010/wordprocessingInk" xmlns:wne="http://schemas.microsoft.com/office/word/2006/wordml" xmlns:wps="http://schemas.microsoft.com/office/word/2010/wordprocessingShape" mc:Ignorable="w14 w15 w16se w16cid w16 w16cex wp14">
   <w:endnote w:type="separator" w:id="-1">
     <w:p>
       <w:pPr>
@@ -771,7 +693,7 @@
 </file>
 
 <file path=word/footer1.xml><?xml version="1.0" encoding="utf-8"?>
-<w:ftr xmlns:wpc="http://schemas.microsoft.com/office/word/2010/wordprocessingCanvas" xmlns:cx="http://schemas.microsoft.com/office/drawing/2014/chartex" xmlns:cx1="http://schemas.microsoft.com/office/drawing/2015/9/8/chartex" xmlns:cx2="http://schemas.microsoft.com/office/drawing/2015/10/21/chartex" xmlns:cx3="http://schemas.microsoft.com/office/drawing/2016/5/9/chartex" xmlns:cx4="http://schemas.microsoft.com/office/drawing/2016/5/10/chartex" xmlns:cx5="http://schemas.microsoft.com/office/drawing/2016/5/11/chartex" xmlns:cx6="http://schemas.microsoft.com/office/drawing/2016/5/12/chartex" xmlns:cx7="http://schemas.microsoft.com/office/drawing/2016/5/13/chartex" xmlns:cx8="http://schemas.microsoft.com/office/drawing/2016/5/14/chartex" xmlns:mc="http://schemas.openxmlformats.org/markup-compatibility/2006" xmlns:aink="http://schemas.microsoft.com/office/drawing/2016/ink" xmlns:am3d="http://schemas.microsoft.com/office/drawing/2017/model3d" xmlns:o="urn:schemas-microsoft-com:office:office" xmlns:r="http://schemas.openxmlformats.org/officeDocument/2006/relationships" xmlns:m="http://schemas.openxmlformats.org/officeDocument/2006/math" xmlns:v="urn:schemas-microsoft-com:vml" xmlns:wp14="http://schemas.microsoft.com/office/word/2010/wordprocessingDrawing" xmlns:wp="http://schemas.openxmlformats.org/drawingml/2006/wordprocessingDrawing" xmlns:w10="urn:schemas-microsoft-com:office:word" xmlns:w="http://schemas.openxmlformats.org/wordprocessingml/2006/main" xmlns:w14="http://schemas.microsoft.com/office/word/2010/wordml" xmlns:w15="http://schemas.microsoft.com/office/word/2012/wordml" xmlns:w16cex="http://schemas.microsoft.com/office/word/2018/wordml/cex" xmlns:w16cid="http://schemas.microsoft.com/office/word/2016/wordml/cid" xmlns:w16="http://schemas.microsoft.com/office/word/2018/wordml" xmlns:w16sdtdh="http://schemas.microsoft.com/office/word/2020/wordml/sdtdatahash" xmlns:w16se="http://schemas.microsoft.com/office/word/2015/wordml/symex" xmlns:wpg="http://schemas.microsoft.com/office/word/2010/wordprocessingGroup" xmlns:wpi="http://schemas.microsoft.com/office/word/2010/wordprocessingInk" xmlns:wne="http://schemas.microsoft.com/office/word/2006/wordml" xmlns:wps="http://schemas.microsoft.com/office/word/2010/wordprocessingShape" mc:Ignorable="w14 w15 w16se w16cid w16 w16cex w16sdtdh wp14">
+<w:ftr xmlns:wpc="http://schemas.microsoft.com/office/word/2010/wordprocessingCanvas" xmlns:cx="http://schemas.microsoft.com/office/drawing/2014/chartex" xmlns:cx1="http://schemas.microsoft.com/office/drawing/2015/9/8/chartex" xmlns:cx2="http://schemas.microsoft.com/office/drawing/2015/10/21/chartex" xmlns:cx3="http://schemas.microsoft.com/office/drawing/2016/5/9/chartex" xmlns:cx4="http://schemas.microsoft.com/office/drawing/2016/5/10/chartex" xmlns:cx5="http://schemas.microsoft.com/office/drawing/2016/5/11/chartex" xmlns:cx6="http://schemas.microsoft.com/office/drawing/2016/5/12/chartex" xmlns:cx7="http://schemas.microsoft.com/office/drawing/2016/5/13/chartex" xmlns:cx8="http://schemas.microsoft.com/office/drawing/2016/5/14/chartex" xmlns:mc="http://schemas.openxmlformats.org/markup-compatibility/2006" xmlns:aink="http://schemas.microsoft.com/office/drawing/2016/ink" xmlns:am3d="http://schemas.microsoft.com/office/drawing/2017/model3d" xmlns:o="urn:schemas-microsoft-com:office:office" xmlns:r="http://schemas.openxmlformats.org/officeDocument/2006/relationships" xmlns:m="http://schemas.openxmlformats.org/officeDocument/2006/math" xmlns:v="urn:schemas-microsoft-com:vml" xmlns:wp14="http://schemas.microsoft.com/office/word/2010/wordprocessingDrawing" xmlns:wp="http://schemas.openxmlformats.org/drawingml/2006/wordprocessingDrawing" xmlns:w10="urn:schemas-microsoft-com:office:word" xmlns:w="http://schemas.openxmlformats.org/wordprocessingml/2006/main" xmlns:w14="http://schemas.microsoft.com/office/word/2010/wordml" xmlns:w15="http://schemas.microsoft.com/office/word/2012/wordml" xmlns:w16cex="http://schemas.microsoft.com/office/word/2018/wordml/cex" xmlns:w16cid="http://schemas.microsoft.com/office/word/2016/wordml/cid" xmlns:w16="http://schemas.microsoft.com/office/word/2018/wordml" xmlns:w16se="http://schemas.microsoft.com/office/word/2015/wordml/symex" xmlns:wpg="http://schemas.microsoft.com/office/word/2010/wordprocessingGroup" xmlns:wpi="http://schemas.microsoft.com/office/word/2010/wordprocessingInk" xmlns:wne="http://schemas.microsoft.com/office/word/2006/wordml" xmlns:wps="http://schemas.microsoft.com/office/word/2010/wordprocessingShape" mc:Ignorable="w14 w15 w16se w16cid w16 w16cex wp14">
   <w:p>
     <w:pPr>
       <w:pStyle w:val="Fuzeile"/>
@@ -849,7 +771,7 @@
         <w:noProof/>
         <w:lang w:val="en-US"/>
       </w:rPr>
-      <w:t>19.04.2021 16:06</w:t>
+      <w:t>19.07.2020 12:58</w:t>
     </w:r>
     <w:r>
       <w:rPr>
@@ -1051,14 +973,7 @@
         <w:rStyle w:val="Seitenzahl"/>
         <w:lang w:val="en-US"/>
       </w:rPr>
-      <w:t>1</w:t>
-    </w:r>
-    <w:r>
-      <w:rPr>
-        <w:rStyle w:val="Seitenzahl"/>
-        <w:lang w:val="en-US"/>
-      </w:rPr>
-      <w:t>79</w:t>
+      <w:t>113</w:t>
     </w:r>
     <w:r>
       <w:rPr>
@@ -1107,7 +1022,7 @@
 </file>
 
 <file path=word/footer2.xml><?xml version="1.0" encoding="utf-8"?>
-<w:ftr xmlns:wpc="http://schemas.microsoft.com/office/word/2010/wordprocessingCanvas" xmlns:cx="http://schemas.microsoft.com/office/drawing/2014/chartex" xmlns:cx1="http://schemas.microsoft.com/office/drawing/2015/9/8/chartex" xmlns:cx2="http://schemas.microsoft.com/office/drawing/2015/10/21/chartex" xmlns:cx3="http://schemas.microsoft.com/office/drawing/2016/5/9/chartex" xmlns:cx4="http://schemas.microsoft.com/office/drawing/2016/5/10/chartex" xmlns:cx5="http://schemas.microsoft.com/office/drawing/2016/5/11/chartex" xmlns:cx6="http://schemas.microsoft.com/office/drawing/2016/5/12/chartex" xmlns:cx7="http://schemas.microsoft.com/office/drawing/2016/5/13/chartex" xmlns:cx8="http://schemas.microsoft.com/office/drawing/2016/5/14/chartex" xmlns:mc="http://schemas.openxmlformats.org/markup-compatibility/2006" xmlns:aink="http://schemas.microsoft.com/office/drawing/2016/ink" xmlns:am3d="http://schemas.microsoft.com/office/drawing/2017/model3d" xmlns:o="urn:schemas-microsoft-com:office:office" xmlns:r="http://schemas.openxmlformats.org/officeDocument/2006/relationships" xmlns:m="http://schemas.openxmlformats.org/officeDocument/2006/math" xmlns:v="urn:schemas-microsoft-com:vml" xmlns:wp14="http://schemas.microsoft.com/office/word/2010/wordprocessingDrawing" xmlns:wp="http://schemas.openxmlformats.org/drawingml/2006/wordprocessingDrawing" xmlns:w10="urn:schemas-microsoft-com:office:word" xmlns:w="http://schemas.openxmlformats.org/wordprocessingml/2006/main" xmlns:w14="http://schemas.microsoft.com/office/word/2010/wordml" xmlns:w15="http://schemas.microsoft.com/office/word/2012/wordml" xmlns:w16cex="http://schemas.microsoft.com/office/word/2018/wordml/cex" xmlns:w16cid="http://schemas.microsoft.com/office/word/2016/wordml/cid" xmlns:w16="http://schemas.microsoft.com/office/word/2018/wordml" xmlns:w16sdtdh="http://schemas.microsoft.com/office/word/2020/wordml/sdtdatahash" xmlns:w16se="http://schemas.microsoft.com/office/word/2015/wordml/symex" xmlns:wpg="http://schemas.microsoft.com/office/word/2010/wordprocessingGroup" xmlns:wpi="http://schemas.microsoft.com/office/word/2010/wordprocessingInk" xmlns:wne="http://schemas.microsoft.com/office/word/2006/wordml" xmlns:wps="http://schemas.microsoft.com/office/word/2010/wordprocessingShape" mc:Ignorable="w14 w15 w16se w16cid w16 w16cex w16sdtdh wp14">
+<w:ftr xmlns:wpc="http://schemas.microsoft.com/office/word/2010/wordprocessingCanvas" xmlns:cx="http://schemas.microsoft.com/office/drawing/2014/chartex" xmlns:cx1="http://schemas.microsoft.com/office/drawing/2015/9/8/chartex" xmlns:cx2="http://schemas.microsoft.com/office/drawing/2015/10/21/chartex" xmlns:cx3="http://schemas.microsoft.com/office/drawing/2016/5/9/chartex" xmlns:cx4="http://schemas.microsoft.com/office/drawing/2016/5/10/chartex" xmlns:cx5="http://schemas.microsoft.com/office/drawing/2016/5/11/chartex" xmlns:cx6="http://schemas.microsoft.com/office/drawing/2016/5/12/chartex" xmlns:cx7="http://schemas.microsoft.com/office/drawing/2016/5/13/chartex" xmlns:cx8="http://schemas.microsoft.com/office/drawing/2016/5/14/chartex" xmlns:mc="http://schemas.openxmlformats.org/markup-compatibility/2006" xmlns:aink="http://schemas.microsoft.com/office/drawing/2016/ink" xmlns:am3d="http://schemas.microsoft.com/office/drawing/2017/model3d" xmlns:o="urn:schemas-microsoft-com:office:office" xmlns:r="http://schemas.openxmlformats.org/officeDocument/2006/relationships" xmlns:m="http://schemas.openxmlformats.org/officeDocument/2006/math" xmlns:v="urn:schemas-microsoft-com:vml" xmlns:wp14="http://schemas.microsoft.com/office/word/2010/wordprocessingDrawing" xmlns:wp="http://schemas.openxmlformats.org/drawingml/2006/wordprocessingDrawing" xmlns:w10="urn:schemas-microsoft-com:office:word" xmlns:w="http://schemas.openxmlformats.org/wordprocessingml/2006/main" xmlns:w14="http://schemas.microsoft.com/office/word/2010/wordml" xmlns:w15="http://schemas.microsoft.com/office/word/2012/wordml" xmlns:w16cex="http://schemas.microsoft.com/office/word/2018/wordml/cex" xmlns:w16cid="http://schemas.microsoft.com/office/word/2016/wordml/cid" xmlns:w16="http://schemas.microsoft.com/office/word/2018/wordml" xmlns:w16se="http://schemas.microsoft.com/office/word/2015/wordml/symex" xmlns:wpg="http://schemas.microsoft.com/office/word/2010/wordprocessingGroup" xmlns:wpi="http://schemas.microsoft.com/office/word/2010/wordprocessingInk" xmlns:wne="http://schemas.microsoft.com/office/word/2006/wordml" xmlns:wps="http://schemas.microsoft.com/office/word/2010/wordprocessingShape" mc:Ignorable="w14 w15 w16se w16cid w16 w16cex wp14">
   <w:p>
     <w:pPr>
       <w:pStyle w:val="Kopfzeile"/>
@@ -1193,7 +1108,7 @@
         <w:sz w:val="20"/>
         <w:szCs w:val="20"/>
       </w:rPr>
-      <w:t>19.04.2021 16:06</w:t>
+      <w:t>19.07.2020 12:58</w:t>
     </w:r>
     <w:r>
       <w:rPr>
@@ -1453,7 +1368,7 @@
 </file>
 
 <file path=word/footnotes.xml><?xml version="1.0" encoding="utf-8"?>
-<w:footnotes xmlns:wpc="http://schemas.microsoft.com/office/word/2010/wordprocessingCanvas" xmlns:cx="http://schemas.microsoft.com/office/drawing/2014/chartex" xmlns:cx1="http://schemas.microsoft.com/office/drawing/2015/9/8/chartex" xmlns:cx2="http://schemas.microsoft.com/office/drawing/2015/10/21/chartex" xmlns:cx3="http://schemas.microsoft.com/office/drawing/2016/5/9/chartex" xmlns:cx4="http://schemas.microsoft.com/office/drawing/2016/5/10/chartex" xmlns:cx5="http://schemas.microsoft.com/office/drawing/2016/5/11/chartex" xmlns:cx6="http://schemas.microsoft.com/office/drawing/2016/5/12/chartex" xmlns:cx7="http://schemas.microsoft.com/office/drawing/2016/5/13/chartex" xmlns:cx8="http://schemas.microsoft.com/office/drawing/2016/5/14/chartex" xmlns:mc="http://schemas.openxmlformats.org/markup-compatibility/2006" xmlns:aink="http://schemas.microsoft.com/office/drawing/2016/ink" xmlns:am3d="http://schemas.microsoft.com/office/drawing/2017/model3d" xmlns:o="urn:schemas-microsoft-com:office:office" xmlns:r="http://schemas.openxmlformats.org/officeDocument/2006/relationships" xmlns:m="http://schemas.openxmlformats.org/officeDocument/2006/math" xmlns:v="urn:schemas-microsoft-com:vml" xmlns:wp14="http://schemas.microsoft.com/office/word/2010/wordprocessingDrawing" xmlns:wp="http://schemas.openxmlformats.org/drawingml/2006/wordprocessingDrawing" xmlns:w10="urn:schemas-microsoft-com:office:word" xmlns:w="http://schemas.openxmlformats.org/wordprocessingml/2006/main" xmlns:w14="http://schemas.microsoft.com/office/word/2010/wordml" xmlns:w15="http://schemas.microsoft.com/office/word/2012/wordml" xmlns:w16cex="http://schemas.microsoft.com/office/word/2018/wordml/cex" xmlns:w16cid="http://schemas.microsoft.com/office/word/2016/wordml/cid" xmlns:w16="http://schemas.microsoft.com/office/word/2018/wordml" xmlns:w16sdtdh="http://schemas.microsoft.com/office/word/2020/wordml/sdtdatahash" xmlns:w16se="http://schemas.microsoft.com/office/word/2015/wordml/symex" xmlns:wpg="http://schemas.microsoft.com/office/word/2010/wordprocessingGroup" xmlns:wpi="http://schemas.microsoft.com/office/word/2010/wordprocessingInk" xmlns:wne="http://schemas.microsoft.com/office/word/2006/wordml" xmlns:wps="http://schemas.microsoft.com/office/word/2010/wordprocessingShape" mc:Ignorable="w14 w15 w16se w16cid w16 w16cex w16sdtdh wp14">
+<w:footnotes xmlns:wpc="http://schemas.microsoft.com/office/word/2010/wordprocessingCanvas" xmlns:cx="http://schemas.microsoft.com/office/drawing/2014/chartex" xmlns:cx1="http://schemas.microsoft.com/office/drawing/2015/9/8/chartex" xmlns:cx2="http://schemas.microsoft.com/office/drawing/2015/10/21/chartex" xmlns:cx3="http://schemas.microsoft.com/office/drawing/2016/5/9/chartex" xmlns:cx4="http://schemas.microsoft.com/office/drawing/2016/5/10/chartex" xmlns:cx5="http://schemas.microsoft.com/office/drawing/2016/5/11/chartex" xmlns:cx6="http://schemas.microsoft.com/office/drawing/2016/5/12/chartex" xmlns:cx7="http://schemas.microsoft.com/office/drawing/2016/5/13/chartex" xmlns:cx8="http://schemas.microsoft.com/office/drawing/2016/5/14/chartex" xmlns:mc="http://schemas.openxmlformats.org/markup-compatibility/2006" xmlns:aink="http://schemas.microsoft.com/office/drawing/2016/ink" xmlns:am3d="http://schemas.microsoft.com/office/drawing/2017/model3d" xmlns:o="urn:schemas-microsoft-com:office:office" xmlns:r="http://schemas.openxmlformats.org/officeDocument/2006/relationships" xmlns:m="http://schemas.openxmlformats.org/officeDocument/2006/math" xmlns:v="urn:schemas-microsoft-com:vml" xmlns:wp14="http://schemas.microsoft.com/office/word/2010/wordprocessingDrawing" xmlns:wp="http://schemas.openxmlformats.org/drawingml/2006/wordprocessingDrawing" xmlns:w10="urn:schemas-microsoft-com:office:word" xmlns:w="http://schemas.openxmlformats.org/wordprocessingml/2006/main" xmlns:w14="http://schemas.microsoft.com/office/word/2010/wordml" xmlns:w15="http://schemas.microsoft.com/office/word/2012/wordml" xmlns:w16cex="http://schemas.microsoft.com/office/word/2018/wordml/cex" xmlns:w16cid="http://schemas.microsoft.com/office/word/2016/wordml/cid" xmlns:w16="http://schemas.microsoft.com/office/word/2018/wordml" xmlns:w16se="http://schemas.microsoft.com/office/word/2015/wordml/symex" xmlns:wpg="http://schemas.microsoft.com/office/word/2010/wordprocessingGroup" xmlns:wpi="http://schemas.microsoft.com/office/word/2010/wordprocessingInk" xmlns:wne="http://schemas.microsoft.com/office/word/2006/wordml" xmlns:wps="http://schemas.microsoft.com/office/word/2010/wordprocessingShape" mc:Ignorable="w14 w15 w16se w16cid w16 w16cex wp14">
   <w:footnote w:type="separator" w:id="-1">
     <w:p>
       <w:pPr>
@@ -1478,7 +1393,7 @@
 </file>
 
 <file path=word/header1.xml><?xml version="1.0" encoding="utf-8"?>
-<w:hdr xmlns:wpc="http://schemas.microsoft.com/office/word/2010/wordprocessingCanvas" xmlns:cx="http://schemas.microsoft.com/office/drawing/2014/chartex" xmlns:cx1="http://schemas.microsoft.com/office/drawing/2015/9/8/chartex" xmlns:cx2="http://schemas.microsoft.com/office/drawing/2015/10/21/chartex" xmlns:cx3="http://schemas.microsoft.com/office/drawing/2016/5/9/chartex" xmlns:cx4="http://schemas.microsoft.com/office/drawing/2016/5/10/chartex" xmlns:cx5="http://schemas.microsoft.com/office/drawing/2016/5/11/chartex" xmlns:cx6="http://schemas.microsoft.com/office/drawing/2016/5/12/chartex" xmlns:cx7="http://schemas.microsoft.com/office/drawing/2016/5/13/chartex" xmlns:cx8="http://schemas.microsoft.com/office/drawing/2016/5/14/chartex" xmlns:mc="http://schemas.openxmlformats.org/markup-compatibility/2006" xmlns:aink="http://schemas.microsoft.com/office/drawing/2016/ink" xmlns:am3d="http://schemas.microsoft.com/office/drawing/2017/model3d" xmlns:o="urn:schemas-microsoft-com:office:office" xmlns:r="http://schemas.openxmlformats.org/officeDocument/2006/relationships" xmlns:m="http://schemas.openxmlformats.org/officeDocument/2006/math" xmlns:v="urn:schemas-microsoft-com:vml" xmlns:wp14="http://schemas.microsoft.com/office/word/2010/wordprocessingDrawing" xmlns:wp="http://schemas.openxmlformats.org/drawingml/2006/wordprocessingDrawing" xmlns:w10="urn:schemas-microsoft-com:office:word" xmlns:w="http://schemas.openxmlformats.org/wordprocessingml/2006/main" xmlns:w14="http://schemas.microsoft.com/office/word/2010/wordml" xmlns:w15="http://schemas.microsoft.com/office/word/2012/wordml" xmlns:w16cex="http://schemas.microsoft.com/office/word/2018/wordml/cex" xmlns:w16cid="http://schemas.microsoft.com/office/word/2016/wordml/cid" xmlns:w16="http://schemas.microsoft.com/office/word/2018/wordml" xmlns:w16sdtdh="http://schemas.microsoft.com/office/word/2020/wordml/sdtdatahash" xmlns:w16se="http://schemas.microsoft.com/office/word/2015/wordml/symex" xmlns:wpg="http://schemas.microsoft.com/office/word/2010/wordprocessingGroup" xmlns:wpi="http://schemas.microsoft.com/office/word/2010/wordprocessingInk" xmlns:wne="http://schemas.microsoft.com/office/word/2006/wordml" xmlns:wps="http://schemas.microsoft.com/office/word/2010/wordprocessingShape" mc:Ignorable="w14 w15 w16se w16cid w16 w16cex w16sdtdh wp14">
+<w:hdr xmlns:wpc="http://schemas.microsoft.com/office/word/2010/wordprocessingCanvas" xmlns:cx="http://schemas.microsoft.com/office/drawing/2014/chartex" xmlns:cx1="http://schemas.microsoft.com/office/drawing/2015/9/8/chartex" xmlns:cx2="http://schemas.microsoft.com/office/drawing/2015/10/21/chartex" xmlns:cx3="http://schemas.microsoft.com/office/drawing/2016/5/9/chartex" xmlns:cx4="http://schemas.microsoft.com/office/drawing/2016/5/10/chartex" xmlns:cx5="http://schemas.microsoft.com/office/drawing/2016/5/11/chartex" xmlns:cx6="http://schemas.microsoft.com/office/drawing/2016/5/12/chartex" xmlns:cx7="http://schemas.microsoft.com/office/drawing/2016/5/13/chartex" xmlns:cx8="http://schemas.microsoft.com/office/drawing/2016/5/14/chartex" xmlns:mc="http://schemas.openxmlformats.org/markup-compatibility/2006" xmlns:aink="http://schemas.microsoft.com/office/drawing/2016/ink" xmlns:am3d="http://schemas.microsoft.com/office/drawing/2017/model3d" xmlns:o="urn:schemas-microsoft-com:office:office" xmlns:r="http://schemas.openxmlformats.org/officeDocument/2006/relationships" xmlns:m="http://schemas.openxmlformats.org/officeDocument/2006/math" xmlns:v="urn:schemas-microsoft-com:vml" xmlns:wp14="http://schemas.microsoft.com/office/word/2010/wordprocessingDrawing" xmlns:wp="http://schemas.openxmlformats.org/drawingml/2006/wordprocessingDrawing" xmlns:w10="urn:schemas-microsoft-com:office:word" xmlns:w="http://schemas.openxmlformats.org/wordprocessingml/2006/main" xmlns:w14="http://schemas.microsoft.com/office/word/2010/wordml" xmlns:w15="http://schemas.microsoft.com/office/word/2012/wordml" xmlns:w16cex="http://schemas.microsoft.com/office/word/2018/wordml/cex" xmlns:w16cid="http://schemas.microsoft.com/office/word/2016/wordml/cid" xmlns:w16="http://schemas.microsoft.com/office/word/2018/wordml" xmlns:w16se="http://schemas.microsoft.com/office/word/2015/wordml/symex" xmlns:wpg="http://schemas.microsoft.com/office/word/2010/wordprocessingGroup" xmlns:wpi="http://schemas.microsoft.com/office/word/2010/wordprocessingInk" xmlns:wne="http://schemas.microsoft.com/office/word/2006/wordml" xmlns:wps="http://schemas.microsoft.com/office/word/2010/wordprocessingShape" mc:Ignorable="w14 w15 w16se w16cid w16 w16cex wp14">
   <w:p>
     <w:pPr>
       <w:pStyle w:val="Kopfzeile"/>
@@ -1502,7 +1417,7 @@
 </file>
 
 <file path=word/styles.xml><?xml version="1.0" encoding="utf-8"?>
-<w:styles xmlns:mc="http://schemas.openxmlformats.org/markup-compatibility/2006" xmlns:r="http://schemas.openxmlformats.org/officeDocument/2006/relationships" xmlns:w="http://schemas.openxmlformats.org/wordprocessingml/2006/main" xmlns:w14="http://schemas.microsoft.com/office/word/2010/wordml" xmlns:w15="http://schemas.microsoft.com/office/word/2012/wordml" xmlns:w16cex="http://schemas.microsoft.com/office/word/2018/wordml/cex" xmlns:w16cid="http://schemas.microsoft.com/office/word/2016/wordml/cid" xmlns:w16="http://schemas.microsoft.com/office/word/2018/wordml" xmlns:w16sdtdh="http://schemas.microsoft.com/office/word/2020/wordml/sdtdatahash" xmlns:w16se="http://schemas.microsoft.com/office/word/2015/wordml/symex" mc:Ignorable="w14 w15 w16se w16cid w16 w16cex w16sdtdh">
+<w:styles xmlns:mc="http://schemas.openxmlformats.org/markup-compatibility/2006" xmlns:r="http://schemas.openxmlformats.org/officeDocument/2006/relationships" xmlns:w="http://schemas.openxmlformats.org/wordprocessingml/2006/main" xmlns:w14="http://schemas.microsoft.com/office/word/2010/wordml" xmlns:w15="http://schemas.microsoft.com/office/word/2012/wordml" xmlns:w16cex="http://schemas.microsoft.com/office/word/2018/wordml/cex" xmlns:w16cid="http://schemas.microsoft.com/office/word/2016/wordml/cid" xmlns:w16="http://schemas.microsoft.com/office/word/2018/wordml" xmlns:w16se="http://schemas.microsoft.com/office/word/2015/wordml/symex" mc:Ignorable="w14 w15 w16se w16cid w16 w16cex">
   <w:docDefaults>
     <w:rPrDefault>
       <w:rPr>

</xml_diff>